<commit_message>
Enhancements and Assignment 6
</commit_message>
<xml_diff>
--- a/Course_Content_till day 15.docx
+++ b/Course_Content_till day 15.docx
@@ -7155,16 +7155,18 @@
           <w:kern w:val="0"/>
           <w:sz w:val="24"/>
           <w:szCs w:val="24"/>
-          <w14:ligatures w14:val="none"/>
-        </w:rPr>
-      </w:pPr>
-      <w:r>
-        <w:rPr>
-          <w:rFonts w:ascii="Calibri" w:eastAsia="Calibri" w:hAnsi="Calibri" w:cs="Calibri"/>
-          <w:color w:val="000000"/>
-          <w:kern w:val="0"/>
-          <w:sz w:val="24"/>
-          <w:szCs w:val="24"/>
+          <w:highlight w:val="yellow"/>
+          <w14:ligatures w14:val="none"/>
+        </w:rPr>
+      </w:pPr>
+      <w:r>
+        <w:rPr>
+          <w:rFonts w:ascii="Calibri" w:eastAsia="Calibri" w:hAnsi="Calibri" w:cs="Calibri"/>
+          <w:color w:val="000000"/>
+          <w:kern w:val="0"/>
+          <w:sz w:val="24"/>
+          <w:szCs w:val="24"/>
+          <w:highlight w:val="yellow"/>
           <w14:ligatures w14:val="none"/>
         </w:rPr>
         <w:t>Static Classes</w:t>
@@ -7245,16 +7247,18 @@
           <w:kern w:val="0"/>
           <w:sz w:val="24"/>
           <w:szCs w:val="24"/>
-          <w14:ligatures w14:val="none"/>
-        </w:rPr>
-      </w:pPr>
-      <w:r>
-        <w:rPr>
-          <w:rFonts w:ascii="Calibri" w:eastAsia="Calibri" w:hAnsi="Calibri" w:cs="Calibri"/>
-          <w:color w:val="000000"/>
-          <w:kern w:val="0"/>
-          <w:sz w:val="24"/>
-          <w:szCs w:val="24"/>
+          <w:highlight w:val="yellow"/>
+          <w14:ligatures w14:val="none"/>
+        </w:rPr>
+      </w:pPr>
+      <w:r>
+        <w:rPr>
+          <w:rFonts w:ascii="Calibri" w:eastAsia="Calibri" w:hAnsi="Calibri" w:cs="Calibri"/>
+          <w:color w:val="000000"/>
+          <w:kern w:val="0"/>
+          <w:sz w:val="24"/>
+          <w:szCs w:val="24"/>
+          <w:highlight w:val="yellow"/>
           <w14:ligatures w14:val="none"/>
         </w:rPr>
         <w:t>Nullable types</w:t>
@@ -7305,16 +7309,18 @@
           <w:kern w:val="0"/>
           <w:sz w:val="24"/>
           <w:szCs w:val="24"/>
-          <w14:ligatures w14:val="none"/>
-        </w:rPr>
-      </w:pPr>
-      <w:r>
-        <w:rPr>
-          <w:rFonts w:ascii="Calibri" w:eastAsia="Calibri" w:hAnsi="Calibri" w:cs="Calibri"/>
-          <w:color w:val="000000"/>
-          <w:kern w:val="0"/>
-          <w:sz w:val="24"/>
-          <w:szCs w:val="24"/>
+          <w:highlight w:val="yellow"/>
+          <w14:ligatures w14:val="none"/>
+        </w:rPr>
+      </w:pPr>
+      <w:r>
+        <w:rPr>
+          <w:rFonts w:ascii="Calibri" w:eastAsia="Calibri" w:hAnsi="Calibri" w:cs="Calibri"/>
+          <w:color w:val="000000"/>
+          <w:kern w:val="0"/>
+          <w:sz w:val="24"/>
+          <w:szCs w:val="24"/>
+          <w:highlight w:val="yellow"/>
           <w14:ligatures w14:val="none"/>
         </w:rPr>
         <w:t>Partial types</w:t>
@@ -7340,17 +7346,19 @@
           <w:kern w:val="0"/>
           <w:sz w:val="24"/>
           <w:szCs w:val="24"/>
-          <w:lang w:val="en-US"/>
-          <w14:ligatures w14:val="none"/>
-        </w:rPr>
-      </w:pPr>
-      <w:r>
-        <w:rPr>
-          <w:rFonts w:ascii="Calibri" w:eastAsia="Times New Roman" w:hAnsi="Calibri" w:cs="Calibri"/>
-          <w:color w:val="000000"/>
-          <w:kern w:val="0"/>
-          <w:sz w:val="24"/>
-          <w:szCs w:val="24"/>
+          <w:highlight w:val="yellow"/>
+          <w:lang w:val="en-US"/>
+          <w14:ligatures w14:val="none"/>
+        </w:rPr>
+      </w:pPr>
+      <w:r>
+        <w:rPr>
+          <w:rFonts w:ascii="Calibri" w:eastAsia="Times New Roman" w:hAnsi="Calibri" w:cs="Calibri"/>
+          <w:color w:val="000000"/>
+          <w:kern w:val="0"/>
+          <w:sz w:val="24"/>
+          <w:szCs w:val="24"/>
+          <w:highlight w:val="yellow"/>
           <w:lang w:val="en-US"/>
           <w14:ligatures w14:val="none"/>
         </w:rPr>
@@ -7413,16 +7421,18 @@
           <w:kern w:val="0"/>
           <w:sz w:val="24"/>
           <w:szCs w:val="24"/>
-          <w14:ligatures w14:val="none"/>
-        </w:rPr>
-      </w:pPr>
-      <w:r>
-        <w:rPr>
-          <w:rFonts w:ascii="Calibri" w:eastAsia="Calibri" w:hAnsi="Calibri" w:cs="Calibri"/>
-          <w:color w:val="000000"/>
-          <w:kern w:val="0"/>
-          <w:sz w:val="24"/>
-          <w:szCs w:val="24"/>
+          <w:highlight w:val="yellow"/>
+          <w14:ligatures w14:val="none"/>
+        </w:rPr>
+      </w:pPr>
+      <w:r>
+        <w:rPr>
+          <w:rFonts w:ascii="Calibri" w:eastAsia="Calibri" w:hAnsi="Calibri" w:cs="Calibri"/>
+          <w:color w:val="000000"/>
+          <w:kern w:val="0"/>
+          <w:sz w:val="24"/>
+          <w:szCs w:val="24"/>
+          <w:highlight w:val="yellow"/>
           <w14:ligatures w14:val="none"/>
         </w:rPr>
         <w:t xml:space="preserve">Implicitly typed local variables </w:t>
@@ -7452,9 +7462,21 @@
           <w:kern w:val="0"/>
           <w:sz w:val="24"/>
           <w:szCs w:val="24"/>
-          <w14:ligatures w14:val="none"/>
-        </w:rPr>
-        <w:t xml:space="preserve">Anonymous Types </w:t>
+          <w:highlight w:val="yellow"/>
+          <w14:ligatures w14:val="none"/>
+        </w:rPr>
+        <w:t>Anonymous Types</w:t>
+      </w:r>
+      <w:r>
+        <w:rPr>
+          <w:rFonts w:ascii="Calibri" w:eastAsia="Calibri" w:hAnsi="Calibri" w:cs="Calibri"/>
+          <w:color w:val="000000"/>
+          <w:kern w:val="0"/>
+          <w:sz w:val="24"/>
+          <w:szCs w:val="24"/>
+          <w14:ligatures w14:val="none"/>
+        </w:rPr>
+        <w:t xml:space="preserve"> </w:t>
       </w:r>
     </w:p>
     <w:p>
@@ -7471,16 +7493,18 @@
           <w:kern w:val="0"/>
           <w:sz w:val="24"/>
           <w:szCs w:val="24"/>
-          <w14:ligatures w14:val="none"/>
-        </w:rPr>
-      </w:pPr>
-      <w:r>
-        <w:rPr>
-          <w:rFonts w:ascii="Calibri" w:eastAsia="Calibri" w:hAnsi="Calibri" w:cs="Calibri"/>
-          <w:color w:val="000000"/>
-          <w:kern w:val="0"/>
-          <w:sz w:val="24"/>
-          <w:szCs w:val="24"/>
+          <w:highlight w:val="yellow"/>
+          <w14:ligatures w14:val="none"/>
+        </w:rPr>
+      </w:pPr>
+      <w:r>
+        <w:rPr>
+          <w:rFonts w:ascii="Calibri" w:eastAsia="Calibri" w:hAnsi="Calibri" w:cs="Calibri"/>
+          <w:color w:val="000000"/>
+          <w:kern w:val="0"/>
+          <w:sz w:val="24"/>
+          <w:szCs w:val="24"/>
+          <w:highlight w:val="yellow"/>
           <w14:ligatures w14:val="none"/>
         </w:rPr>
         <w:t xml:space="preserve">Extension Methods </w:t>
@@ -7500,16 +7524,18 @@
           <w:kern w:val="0"/>
           <w:sz w:val="24"/>
           <w:szCs w:val="24"/>
-          <w14:ligatures w14:val="none"/>
-        </w:rPr>
-      </w:pPr>
-      <w:r>
-        <w:rPr>
-          <w:rFonts w:ascii="Calibri" w:eastAsia="Calibri" w:hAnsi="Calibri" w:cs="Calibri"/>
-          <w:color w:val="000000"/>
-          <w:kern w:val="0"/>
-          <w:sz w:val="24"/>
-          <w:szCs w:val="24"/>
+          <w:highlight w:val="yellow"/>
+          <w14:ligatures w14:val="none"/>
+        </w:rPr>
+      </w:pPr>
+      <w:r>
+        <w:rPr>
+          <w:rFonts w:ascii="Calibri" w:eastAsia="Calibri" w:hAnsi="Calibri" w:cs="Calibri"/>
+          <w:color w:val="000000"/>
+          <w:kern w:val="0"/>
+          <w:sz w:val="24"/>
+          <w:szCs w:val="24"/>
+          <w:highlight w:val="yellow"/>
           <w14:ligatures w14:val="none"/>
         </w:rPr>
         <w:t xml:space="preserve">Object and Collection Initializer </w:t>
@@ -7714,16 +7740,18 @@
           <w:kern w:val="0"/>
           <w:sz w:val="24"/>
           <w:szCs w:val="24"/>
-          <w14:ligatures w14:val="none"/>
-        </w:rPr>
-      </w:pPr>
-      <w:r>
-        <w:rPr>
-          <w:rFonts w:ascii="Calibri" w:eastAsia="Calibri" w:hAnsi="Calibri" w:cs="Calibri"/>
-          <w:color w:val="000000"/>
-          <w:kern w:val="0"/>
-          <w:sz w:val="24"/>
-          <w:szCs w:val="24"/>
+          <w:highlight w:val="yellow"/>
+          <w14:ligatures w14:val="none"/>
+        </w:rPr>
+      </w:pPr>
+      <w:r>
+        <w:rPr>
+          <w:rFonts w:ascii="Calibri" w:eastAsia="Calibri" w:hAnsi="Calibri" w:cs="Calibri"/>
+          <w:color w:val="000000"/>
+          <w:kern w:val="0"/>
+          <w:sz w:val="24"/>
+          <w:szCs w:val="24"/>
+          <w:highlight w:val="yellow"/>
           <w14:ligatures w14:val="none"/>
         </w:rPr>
         <w:t>Named and Optional Parameters</w:t>
@@ -7754,6 +7782,7 @@
           <w:kern w:val="0"/>
           <w:sz w:val="24"/>
           <w:szCs w:val="24"/>
+          <w:highlight w:val="yellow"/>
           <w14:ligatures w14:val="none"/>
         </w:rPr>
         <w:t>Co and Contra variance</w:t>
@@ -7804,16 +7833,18 @@
           <w:kern w:val="0"/>
           <w:sz w:val="24"/>
           <w:szCs w:val="24"/>
-          <w14:ligatures w14:val="none"/>
-        </w:rPr>
-      </w:pPr>
-      <w:r>
-        <w:rPr>
-          <w:rFonts w:ascii="Calibri" w:eastAsia="Calibri" w:hAnsi="Calibri" w:cs="Calibri"/>
-          <w:color w:val="000000"/>
-          <w:kern w:val="0"/>
-          <w:sz w:val="24"/>
-          <w:szCs w:val="24"/>
+          <w:highlight w:val="yellow"/>
+          <w14:ligatures w14:val="none"/>
+        </w:rPr>
+      </w:pPr>
+      <w:r>
+        <w:rPr>
+          <w:rFonts w:ascii="Calibri" w:eastAsia="Calibri" w:hAnsi="Calibri" w:cs="Calibri"/>
+          <w:color w:val="000000"/>
+          <w:kern w:val="0"/>
+          <w:sz w:val="24"/>
+          <w:szCs w:val="24"/>
+          <w:highlight w:val="yellow"/>
           <w14:ligatures w14:val="none"/>
         </w:rPr>
         <w:t>Parallelization Overview</w:t>
@@ -7834,16 +7865,18 @@
           <w:kern w:val="0"/>
           <w:sz w:val="24"/>
           <w:szCs w:val="24"/>
-          <w14:ligatures w14:val="none"/>
-        </w:rPr>
-      </w:pPr>
-      <w:r>
-        <w:rPr>
-          <w:rFonts w:ascii="Calibri" w:eastAsia="Calibri" w:hAnsi="Calibri" w:cs="Calibri"/>
-          <w:color w:val="000000"/>
-          <w:kern w:val="0"/>
-          <w:sz w:val="24"/>
-          <w:szCs w:val="24"/>
+          <w:highlight w:val="yellow"/>
+          <w14:ligatures w14:val="none"/>
+        </w:rPr>
+      </w:pPr>
+      <w:r>
+        <w:rPr>
+          <w:rFonts w:ascii="Calibri" w:eastAsia="Calibri" w:hAnsi="Calibri" w:cs="Calibri"/>
+          <w:color w:val="000000"/>
+          <w:kern w:val="0"/>
+          <w:sz w:val="24"/>
+          <w:szCs w:val="24"/>
+          <w:highlight w:val="yellow"/>
           <w14:ligatures w14:val="none"/>
         </w:rPr>
         <w:t>Task Parallel Library</w:t>
@@ -7864,16 +7897,18 @@
           <w:kern w:val="0"/>
           <w:sz w:val="24"/>
           <w:szCs w:val="24"/>
-          <w14:ligatures w14:val="none"/>
-        </w:rPr>
-      </w:pPr>
-      <w:r>
-        <w:rPr>
-          <w:rFonts w:ascii="Calibri" w:eastAsia="Calibri" w:hAnsi="Calibri" w:cs="Calibri"/>
-          <w:color w:val="000000"/>
-          <w:kern w:val="0"/>
-          <w:sz w:val="24"/>
-          <w:szCs w:val="24"/>
+          <w:highlight w:val="yellow"/>
+          <w14:ligatures w14:val="none"/>
+        </w:rPr>
+      </w:pPr>
+      <w:r>
+        <w:rPr>
+          <w:rFonts w:ascii="Calibri" w:eastAsia="Calibri" w:hAnsi="Calibri" w:cs="Calibri"/>
+          <w:color w:val="000000"/>
+          <w:kern w:val="0"/>
+          <w:sz w:val="24"/>
+          <w:szCs w:val="24"/>
+          <w:highlight w:val="yellow"/>
           <w14:ligatures w14:val="none"/>
         </w:rPr>
         <w:t>Threads Vs. Tasks</w:t>
@@ -7899,17 +7934,19 @@
           <w:kern w:val="0"/>
           <w:sz w:val="24"/>
           <w:szCs w:val="24"/>
-          <w:lang w:val="en-US"/>
-          <w14:ligatures w14:val="none"/>
-        </w:rPr>
-      </w:pPr>
-      <w:r>
-        <w:rPr>
-          <w:rFonts w:ascii="Calibri" w:eastAsia="Times New Roman" w:hAnsi="Calibri" w:cs="Calibri"/>
-          <w:color w:val="000000"/>
-          <w:kern w:val="0"/>
-          <w:sz w:val="24"/>
-          <w:szCs w:val="24"/>
+          <w:highlight w:val="yellow"/>
+          <w:lang w:val="en-US"/>
+          <w14:ligatures w14:val="none"/>
+        </w:rPr>
+      </w:pPr>
+      <w:r>
+        <w:rPr>
+          <w:rFonts w:ascii="Calibri" w:eastAsia="Times New Roman" w:hAnsi="Calibri" w:cs="Calibri"/>
+          <w:color w:val="000000"/>
+          <w:kern w:val="0"/>
+          <w:sz w:val="24"/>
+          <w:szCs w:val="24"/>
+          <w:highlight w:val="yellow"/>
           <w:lang w:val="en-US"/>
           <w14:ligatures w14:val="none"/>
         </w:rPr>
@@ -7937,17 +7974,19 @@
           <w:kern w:val="0"/>
           <w:sz w:val="24"/>
           <w:szCs w:val="24"/>
-          <w:lang w:val="en-US"/>
-          <w14:ligatures w14:val="none"/>
-        </w:rPr>
-      </w:pPr>
-      <w:r>
-        <w:rPr>
-          <w:rFonts w:ascii="Calibri" w:eastAsia="Times New Roman" w:hAnsi="Calibri" w:cs="Calibri"/>
-          <w:color w:val="000000"/>
-          <w:kern w:val="0"/>
-          <w:sz w:val="24"/>
-          <w:szCs w:val="24"/>
+          <w:highlight w:val="yellow"/>
+          <w:lang w:val="en-US"/>
+          <w14:ligatures w14:val="none"/>
+        </w:rPr>
+      </w:pPr>
+      <w:r>
+        <w:rPr>
+          <w:rFonts w:ascii="Calibri" w:eastAsia="Times New Roman" w:hAnsi="Calibri" w:cs="Calibri"/>
+          <w:color w:val="000000"/>
+          <w:kern w:val="0"/>
+          <w:sz w:val="24"/>
+          <w:szCs w:val="24"/>
+          <w:highlight w:val="yellow"/>
           <w:lang w:val="en-US"/>
           <w14:ligatures w14:val="none"/>
         </w:rPr>
@@ -8015,6 +8054,7 @@
           <w:kern w:val="0"/>
           <w:sz w:val="24"/>
           <w:szCs w:val="24"/>
+          <w:highlight w:val="yellow"/>
           <w:lang w:val="en-US"/>
           <w14:ligatures w14:val="none"/>
         </w:rPr>
@@ -8027,6 +8067,7 @@
           <w:kern w:val="0"/>
           <w:sz w:val="24"/>
           <w:szCs w:val="24"/>
+          <w:highlight w:val="yellow"/>
           <w:lang w:val="en-US"/>
           <w14:ligatures w14:val="none"/>
         </w:rPr>
@@ -8258,10 +8299,24 @@
           <w:kern w:val="0"/>
           <w:sz w:val="24"/>
           <w:szCs w:val="24"/>
-          <w:lang w:val="en-US"/>
-          <w14:ligatures w14:val="none"/>
-        </w:rPr>
-        <w:t>Null – Conditional Operator.</w:t>
+          <w:highlight w:val="yellow"/>
+          <w:lang w:val="en-US"/>
+          <w14:ligatures w14:val="none"/>
+        </w:rPr>
+        <w:t>Null – Conditional Operator</w:t>
+      </w:r>
+      <w:r>
+        <w:rPr>
+          <w:rFonts w:ascii="Calibri" w:eastAsia="Times New Roman" w:hAnsi="Calibri" w:cs="Calibri"/>
+          <w:bCs/>
+          <w:color w:val="000000"/>
+          <w:kern w:val="0"/>
+          <w:sz w:val="24"/>
+          <w:szCs w:val="24"/>
+          <w:lang w:val="en-US"/>
+          <w14:ligatures w14:val="none"/>
+        </w:rPr>
+        <w:t>.</w:t>
       </w:r>
     </w:p>
     <w:p>
@@ -8318,6 +8373,7 @@
           <w:kern w:val="0"/>
           <w:sz w:val="24"/>
           <w:szCs w:val="24"/>
+          <w:highlight w:val="yellow"/>
           <w:lang w:val="en-US"/>
           <w14:ligatures w14:val="none"/>
         </w:rPr>
@@ -8330,6 +8386,7 @@
           <w:kern w:val="0"/>
           <w:sz w:val="24"/>
           <w:szCs w:val="24"/>
+          <w:highlight w:val="yellow"/>
           <w:lang w:val="en-US"/>
           <w14:ligatures w14:val="none"/>
         </w:rPr>

</xml_diff>